<commit_message>
Update to draft write up
</commit_message>
<xml_diff>
--- a/Word Docs/Initial draft work for write up.docx
+++ b/Word Docs/Initial draft work for write up.docx
@@ -131,7 +131,30 @@
         <w:t xml:space="preserve"> model. The presentation of emojis without any textual prompts makes this dataset uniquely suitable for this task, and methodologies for its generation are robust;</w:t>
       </w:r>
       <w:r>
-        <w:t xml:space="preserve"> *** discuss further here***</w:t>
+        <w:t xml:space="preserve"> multiple annotators were </w:t>
+      </w:r>
+      <w:r>
+        <w:t>utilised,</w:t>
+      </w:r>
+      <w:r>
+        <w:t xml:space="preserve"> and agreement was monitored via Pairwise Pearson correlation</w:t>
+      </w:r>
+      <w:r>
+        <w:t xml:space="preserve"> and </w:t>
+      </w:r>
+      <w:proofErr w:type="spellStart"/>
+      <w:r>
+        <w:t>Krippendorff’s</w:t>
+      </w:r>
+      <w:proofErr w:type="spellEnd"/>
+      <w:r>
+        <w:t xml:space="preserve"> </w:t>
+      </w:r>
+      <w:r>
+        <w:t>α</w:t>
+      </w:r>
+      <w:r>
+        <w:t xml:space="preserve">. Steps were taken to mitigate fatigue bias through randomisation and reported results represent averages of the reported values. </w:t>
       </w:r>
     </w:p>
     <w:p>
@@ -171,7 +194,7 @@
         <w:t xml:space="preserve"> was the Emoji Sentiment Ranking dataset, containing </w:t>
       </w:r>
       <w:r>
-        <w:t xml:space="preserve">rankings of the 751 most popular emojis annotated by 83 annotators as positive, negative, or neutral. Annotators were presented with the emoji alongside the text, however, were instructed to rank the emoji sentiment only. While bias associated with the textual component of the content cannot be totally ruled out in this case, no datasets presently exist which are created where emojis were annotated independently of text. Work will be conducted, validating findings using this dataset against the more robust dataset used to evaluate emojis using the basic emotional theory in section *** to ensure validity of conclusions drawn using this data. </w:t>
+        <w:t xml:space="preserve">rankings of the 751 most popular emojis annotated by 83 annotators as positive, negative, or neutral. Annotators were presented with the emoji alongside the text, however, were instructed to rank the emoji sentiment only. While bias associated with the textual component of the content cannot be totally ruled out in this case, no datasets presently exist which are created where emojis were annotated independently of text. </w:t>
       </w:r>
     </w:p>
     <w:p>
@@ -186,7 +209,32 @@
           <w:b/>
           <w:bCs/>
         </w:rPr>
-        <w:t>Basic Emotional Theory</w:t>
+        <w:t xml:space="preserve">Sentiment </w:t>
+      </w:r>
+      <w:r>
+        <w:rPr>
+          <w:b/>
+          <w:bCs/>
+        </w:rPr>
+        <w:t>classification</w:t>
+      </w:r>
+      <w:r>
+        <w:rPr>
+          <w:b/>
+          <w:bCs/>
+        </w:rPr>
+        <w:t xml:space="preserve">: </w:t>
+      </w:r>
+    </w:p>
+    <w:p>
+      <w:pPr>
+        <w:jc w:val="both"/>
+      </w:pPr>
+      <w:r>
+        <w:t xml:space="preserve">The following section aims to evaluate optimal approaches to define sentiment of emoji with regards to the two emotional theory models. Successful methodologies should generate parameters can fingerprint sentiment in terms of a wide array of features to </w:t>
+      </w:r>
+      <w:r>
+        <w:t>facilitate highly accurate machine learning models to be constructed in subsequent work. Previous works cite challenges regarding emoji lacking characteristics to enable feature extraction. The use of annotated sentiment datasets will bypass this challenge.</w:t>
       </w:r>
     </w:p>
     <w:p>
@@ -201,8 +249,33 @@
           <w:i/>
           <w:iCs/>
         </w:rPr>
-        <w:t>Sentiment classification:</w:t>
-      </w:r>
+        <w:t>Basic Emotional Theory:</w:t>
+      </w:r>
+    </w:p>
+    <w:p>
+      <w:pPr>
+        <w:jc w:val="both"/>
+      </w:pPr>
+      <w:r>
+        <w:t xml:space="preserve">The EmoTag1200 dataset contains information regarding the affinities of emoji to 8 basic emotions, which are reasonable parameters </w:t>
+      </w:r>
+      <w:r>
+        <w:t xml:space="preserve">without transformation given their values enable comparison and acknowledge that emotions are experienced synchronously with varying strengths based on the stimulus in question. Reported values can be equated to weighted affinities to emotions, or </w:t>
+      </w:r>
+      <w:r>
+        <w:lastRenderedPageBreak/>
+        <w:t>additionally it is reasonable to equate these values probabilities that a given emotion is the primary emotion associated with the emoji:</w:t>
+      </w:r>
+    </w:p>
+    <w:p>
+      <w:pPr>
+        <w:jc w:val="both"/>
+      </w:pPr>
+    </w:p>
+    <w:p>
+      <w:pPr>
+        <w:jc w:val="both"/>
+      </w:pPr>
     </w:p>
     <w:p>
       <w:pPr>
@@ -211,56 +284,12 @@
           <w:iCs/>
         </w:rPr>
       </w:pPr>
-    </w:p>
-    <w:p>
-      <w:pPr>
-        <w:rPr>
-          <w:b/>
-          <w:bCs/>
-        </w:rPr>
-      </w:pPr>
-      <w:r>
-        <w:rPr>
-          <w:b/>
-          <w:bCs/>
-        </w:rPr>
-        <w:t>Dimensional</w:t>
-      </w:r>
-      <w:r>
-        <w:rPr>
-          <w:b/>
-          <w:bCs/>
-        </w:rPr>
-        <w:t xml:space="preserve"> Theory</w:t>
-      </w:r>
-    </w:p>
-    <w:p>
-      <w:pPr>
+      <w:r>
         <w:rPr>
           <w:i/>
           <w:iCs/>
         </w:rPr>
-      </w:pPr>
-      <w:r>
-        <w:rPr>
-          <w:i/>
-          <w:iCs/>
-        </w:rPr>
-        <w:t xml:space="preserve">Sentiment </w:t>
-      </w:r>
-      <w:r>
-        <w:rPr>
-          <w:i/>
-          <w:iCs/>
-        </w:rPr>
-        <w:t>classification</w:t>
-      </w:r>
-      <w:r>
-        <w:rPr>
-          <w:i/>
-          <w:iCs/>
-        </w:rPr>
-        <w:t xml:space="preserve">: </w:t>
+        <w:t>Dimensional Theory:</w:t>
       </w:r>
     </w:p>
     <w:p>
@@ -268,13 +297,19 @@
         <w:jc w:val="both"/>
       </w:pPr>
       <w:r>
-        <w:t xml:space="preserve">The Emoji Sentiment Ranking Dataset contains information regarding the frequency to which emojis are classified as positive, negative, or neutral. </w:t>
+        <w:t xml:space="preserve">The Emoji Sentiment Ranking </w:t>
+      </w:r>
+      <w:r>
+        <w:t>d</w:t>
+      </w:r>
+      <w:r>
+        <w:t xml:space="preserve">ataset contains information regarding the frequency to which emojis are classified as positive, negative, or neutral. </w:t>
       </w:r>
       <w:r>
         <w:t xml:space="preserve">These classifications </w:t>
       </w:r>
       <w:r>
-        <w:t>can be</w:t>
+        <w:t>were</w:t>
       </w:r>
       <w:r>
         <w:t xml:space="preserve"> represented by discrete values which consider logical ordering of categories</w:t>
@@ -340,7 +375,6 @@
         <w:jc w:val="both"/>
       </w:pPr>
       <w:r>
-        <w:lastRenderedPageBreak/>
         <w:t xml:space="preserve">Using these </w:t>
       </w:r>
       <w:r>
@@ -360,7 +394,10 @@
         <w:t xml:space="preserve">, can be determined </w:t>
       </w:r>
       <w:r>
-        <w:t>where an assumption that the sum of the three respective probability distributions is equal to one is made to normalise data due to varying ranking frequencies across the dataset</w:t>
+        <w:t xml:space="preserve">where an assumption that the sum of the three respective probability distributions is equal to one is made to normalise data </w:t>
+      </w:r>
+      <w:r>
+        <w:t>across emojis which appear at varying frequencies</w:t>
       </w:r>
       <w:r>
         <w:t>:</w:t>
@@ -780,13 +817,37 @@
         <w:rPr>
           <w:rFonts w:eastAsiaTheme="minorEastAsia"/>
         </w:rPr>
-        <w:t>) presented in the dataset, relative frequency is not an ideal metric for approximation of sentiment scores</w:t>
-      </w:r>
-      <w:r>
-        <w:rPr>
-          <w:rFonts w:eastAsiaTheme="minorEastAsia"/>
-        </w:rPr>
-        <w:t xml:space="preserve"> as </w:t>
+        <w:t xml:space="preserve">) presented in the dataset, relative frequency is not an ideal metric for approximation of </w:t>
+      </w:r>
+      <w:r>
+        <w:rPr>
+          <w:rFonts w:eastAsiaTheme="minorEastAsia"/>
+        </w:rPr>
+        <w:t xml:space="preserve">probabilistic </w:t>
+      </w:r>
+      <w:r>
+        <w:rPr>
+          <w:rFonts w:eastAsiaTheme="minorEastAsia"/>
+        </w:rPr>
+        <w:t>sentiment scores</w:t>
+      </w:r>
+      <w:r>
+        <w:rPr>
+          <w:rFonts w:eastAsiaTheme="minorEastAsia"/>
+        </w:rPr>
+        <w:t xml:space="preserve"> </w:t>
+      </w:r>
+      <w:r>
+        <w:rPr>
+          <w:rFonts w:eastAsiaTheme="minorEastAsia"/>
+        </w:rPr>
+        <w:t xml:space="preserve">in many cases </w:t>
+      </w:r>
+      <w:r>
+        <w:rPr>
+          <w:rFonts w:eastAsiaTheme="minorEastAsia"/>
+        </w:rPr>
+        <w:t xml:space="preserve">as </w:t>
       </w:r>
       <m:oMath>
         <m:sSub>
@@ -872,7 +933,45 @@
         <w:rPr>
           <w:rFonts w:eastAsiaTheme="minorEastAsia"/>
         </w:rPr>
-        <w:t xml:space="preserve"> Probability distributions were thus determined using</w:t>
+        <w:t xml:space="preserve"> </w:t>
+      </w:r>
+      <w:r>
+        <w:rPr>
+          <w:rFonts w:eastAsiaTheme="minorEastAsia"/>
+        </w:rPr>
+        <w:t>Additionally,</w:t>
+      </w:r>
+      <w:r>
+        <w:rPr>
+          <w:rFonts w:eastAsiaTheme="minorEastAsia"/>
+        </w:rPr>
+        <w:t xml:space="preserve"> where </w:t>
+      </w:r>
+      <w:r>
+        <w:rPr>
+          <w:rFonts w:eastAsiaTheme="minorEastAsia"/>
+          <w:i/>
+          <w:iCs/>
+        </w:rPr>
+        <w:t>N</w:t>
+      </w:r>
+      <w:r>
+        <w:rPr>
+          <w:rFonts w:eastAsiaTheme="minorEastAsia"/>
+        </w:rPr>
+        <w:t xml:space="preserve"> is small averages</w:t>
+      </w:r>
+      <w:r>
+        <w:rPr>
+          <w:rFonts w:eastAsiaTheme="minorEastAsia"/>
+        </w:rPr>
+        <w:t xml:space="preserve"> are increasingly subject to skew. </w:t>
+      </w:r>
+      <w:r>
+        <w:rPr>
+          <w:rFonts w:eastAsiaTheme="minorEastAsia"/>
+        </w:rPr>
+        <w:t>Probability distributions were thus determined using</w:t>
       </w:r>
       <w:r>
         <w:rPr>
@@ -1018,7 +1117,87 @@
         <w:rPr>
           <w:rFonts w:eastAsiaTheme="minorEastAsia"/>
         </w:rPr>
-        <w:t>3. The assumption of uniform distribution for the estimator is true for the dataset in question. Finally,</w:t>
+        <w:t xml:space="preserve">3. The assumption of uniform distribution for the estimator is true for the dataset in question. </w:t>
+      </w:r>
+      <w:r>
+        <w:rPr>
+          <w:rFonts w:eastAsiaTheme="minorEastAsia"/>
+        </w:rPr>
+        <w:t xml:space="preserve">The smoothing model was selected for its ability to address the issue of zero-probabilities </w:t>
+      </w:r>
+      <w:r>
+        <w:rPr>
+          <w:rFonts w:eastAsiaTheme="minorEastAsia"/>
+        </w:rPr>
+        <w:t xml:space="preserve">and mitigate the impacts of small </w:t>
+      </w:r>
+      <w:r>
+        <w:rPr>
+          <w:rFonts w:eastAsiaTheme="minorEastAsia"/>
+          <w:i/>
+          <w:iCs/>
+        </w:rPr>
+        <w:t>N</w:t>
+      </w:r>
+      <w:r>
+        <w:rPr>
+          <w:rFonts w:eastAsiaTheme="minorEastAsia"/>
+        </w:rPr>
+        <w:t xml:space="preserve"> where relevant. At larger </w:t>
+      </w:r>
+      <w:r>
+        <w:rPr>
+          <w:rFonts w:eastAsiaTheme="minorEastAsia"/>
+          <w:i/>
+          <w:iCs/>
+        </w:rPr>
+        <w:t>N</w:t>
+      </w:r>
+      <w:r>
+        <w:rPr>
+          <w:rFonts w:eastAsiaTheme="minorEastAsia"/>
+        </w:rPr>
+        <w:t xml:space="preserve">, the output approaches </w:t>
+      </w:r>
+      <m:oMath>
+        <m:sSub>
+          <m:sSubPr>
+            <m:ctrlPr>
+              <w:rPr>
+                <w:rFonts w:ascii="Cambria Math" w:eastAsiaTheme="minorEastAsia" w:hAnsi="Cambria Math"/>
+                <w:i/>
+              </w:rPr>
+            </m:ctrlPr>
+          </m:sSubPr>
+          <m:e>
+            <m:r>
+              <w:rPr>
+                <w:rFonts w:ascii="Cambria Math" w:eastAsiaTheme="minorEastAsia" w:hAnsi="Cambria Math"/>
+              </w:rPr>
+              <m:t>p</m:t>
+            </m:r>
+          </m:e>
+          <m:sub>
+            <m:r>
+              <w:rPr>
+                <w:rFonts w:ascii="Cambria Math" w:eastAsiaTheme="minorEastAsia" w:hAnsi="Cambria Math"/>
+              </w:rPr>
+              <m:t>c</m:t>
+            </m:r>
+          </m:sub>
+        </m:sSub>
+      </m:oMath>
+      <w:r>
+        <w:rPr>
+          <w:rFonts w:eastAsiaTheme="minorEastAsia"/>
+        </w:rPr>
+        <w:t xml:space="preserve"> prior to any transformation. Such a feature of the estimator focuses its effects on cases where it is most necessary. </w:t>
+      </w:r>
+      <w:r>
+        <w:rPr>
+          <w:rFonts w:eastAsiaTheme="minorEastAsia"/>
+        </w:rPr>
+        <w:t>Finally,</w:t>
       </w:r>
       <w:r>
         <w:rPr>
@@ -1064,6 +1243,12 @@
           <w:rFonts w:eastAsiaTheme="minorEastAsia"/>
         </w:rPr>
         <w:t>s</w:t>
+      </w:r>
+      <w:r>
+        <w:rPr>
+          <w:rFonts w:eastAsiaTheme="minorEastAsia"/>
+        </w:rPr>
+        <w:t xml:space="preserve"> weighted against their discrete labels</w:t>
       </w:r>
       <w:r>
         <w:rPr>
@@ -1327,6 +1512,7 @@
         <w:rPr>
           <w:rFonts w:eastAsiaTheme="minorEastAsia"/>
         </w:rPr>
+        <w:lastRenderedPageBreak/>
         <w:t>This approach aims to acknowledge the varying perceptions of emoji sentiment, dependent upon an individuals’ personal usage, while</w:t>
       </w:r>
       <w:r>
@@ -1345,7 +1531,7 @@
         <w:rPr>
           <w:rFonts w:eastAsiaTheme="minorEastAsia"/>
         </w:rPr>
-        <w:t xml:space="preserve"> An overall sentiment score for sentiment using discrete categorisations often employs a majority decision methodology, however in this context an alternative methodology which acknowledges a high degree of subjectivity is preferable</w:t>
+        <w:t xml:space="preserve"> An overall sentiment score for sentiment using discrete categorisations often employs a majority decision methodology, however in this context an alternative methodology which acknowledges a degree of subjectivity is preferable</w:t>
       </w:r>
       <w:r>
         <w:rPr>
@@ -1595,7 +1781,6 @@
         <w:rPr>
           <w:noProof/>
         </w:rPr>
-        <w:lastRenderedPageBreak/>
         <w:drawing>
           <wp:inline distT="0" distB="0" distL="0" distR="0" wp14:anchorId="1B95B611" wp14:editId="0DB0A943">
             <wp:extent cx="4825706" cy="2757699"/>

</xml_diff>

<commit_message>
Update Initial draft work for write up.docx
</commit_message>
<xml_diff>
--- a/Word Docs/Initial draft work for write up.docx
+++ b/Word Docs/Initial draft work for write up.docx
@@ -75,14 +75,6 @@
     <w:p>
       <w:pPr>
         <w:jc w:val="both"/>
-      </w:pPr>
-      <w:r>
-        <w:t>Section 5.2.1</w:t>
-      </w:r>
-    </w:p>
-    <w:p>
-      <w:pPr>
-        <w:jc w:val="both"/>
         <w:rPr>
           <w:b/>
           <w:bCs/>
@@ -93,6 +85,22 @@
           <w:b/>
           <w:bCs/>
         </w:rPr>
+        <w:t>Section 5.2.1</w:t>
+      </w:r>
+    </w:p>
+    <w:p>
+      <w:pPr>
+        <w:jc w:val="both"/>
+        <w:rPr>
+          <w:b/>
+          <w:bCs/>
+        </w:rPr>
+      </w:pPr>
+      <w:r>
+        <w:rPr>
+          <w:b/>
+          <w:bCs/>
+        </w:rPr>
         <w:t>Dataset selection</w:t>
       </w:r>
     </w:p>
@@ -160,8 +168,16 @@
     <w:p>
       <w:pPr>
         <w:jc w:val="both"/>
-      </w:pPr>
-      <w:r>
+        <w:rPr>
+          <w:b/>
+          <w:bCs/>
+        </w:rPr>
+      </w:pPr>
+      <w:r>
+        <w:rPr>
+          <w:b/>
+          <w:bCs/>
+        </w:rPr>
         <w:t>Section 5.2.2</w:t>
       </w:r>
     </w:p>
@@ -257,15 +273,334 @@
         <w:jc w:val="both"/>
       </w:pPr>
       <w:r>
-        <w:t xml:space="preserve">The EmoTag1200 dataset contains information regarding the affinities of emoji to 8 basic emotions, which are reasonable parameters </w:t>
-      </w:r>
-      <w:r>
-        <w:t xml:space="preserve">without transformation given their values enable comparison and acknowledge that emotions are experienced synchronously with varying strengths based on the stimulus in question. Reported values can be equated to weighted affinities to emotions, or </w:t>
-      </w:r>
-      <w:r>
-        <w:lastRenderedPageBreak/>
-        <w:t>additionally it is reasonable to equate these values probabilities that a given emotion is the primary emotion associated with the emoji:</w:t>
-      </w:r>
+        <w:t xml:space="preserve">The EmoTag1200 dataset contains information regarding the affinities of emoji to 8 basic emotions, which </w:t>
+      </w:r>
+      <w:r>
+        <w:t>enable comparison and acknowledge that emotions are experienced synchronously with varying strengths based on the stimulus in question.</w:t>
+      </w:r>
+      <w:r>
+        <w:t xml:space="preserve"> </w:t>
+      </w:r>
+      <w:r>
+        <w:t xml:space="preserve">Sentiment labels </w:t>
+      </w:r>
+      <w:r>
+        <w:rPr>
+          <w:i/>
+          <w:iCs/>
+        </w:rPr>
+        <w:t>c</w:t>
+      </w:r>
+      <w:r>
+        <w:t xml:space="preserve">, consist of continuous values representing affinity of the emoji to each emotion </w:t>
+      </w:r>
+      <w:r>
+        <w:t>with</w:t>
+      </w:r>
+      <w:r>
+        <w:t xml:space="preserve">in set </w:t>
+      </w:r>
+      <w:r>
+        <w:rPr>
+          <w:i/>
+          <w:iCs/>
+        </w:rPr>
+        <w:t>e</w:t>
+      </w:r>
+      <w:r>
+        <w:t>:</w:t>
+      </w:r>
+    </w:p>
+    <w:p>
+      <w:pPr>
+        <w:rPr>
+          <w:rFonts w:eastAsiaTheme="minorEastAsia"/>
+        </w:rPr>
+      </w:pPr>
+      <m:oMathPara>
+        <m:oMath>
+          <m:d>
+            <m:dPr>
+              <m:begChr m:val="{"/>
+              <m:endChr m:val="}"/>
+              <m:ctrlPr>
+                <w:rPr>
+                  <w:rFonts w:ascii="Cambria Math" w:hAnsi="Cambria Math"/>
+                  <w:i/>
+                </w:rPr>
+              </m:ctrlPr>
+            </m:dPr>
+            <m:e>
+              <m:r>
+                <w:rPr>
+                  <w:rFonts w:ascii="Cambria Math" w:eastAsiaTheme="minorEastAsia" w:hAnsi="Cambria Math"/>
+                </w:rPr>
+                <m:t xml:space="preserve">0 &lt; </m:t>
+              </m:r>
+              <m:sSub>
+                <m:sSubPr>
+                  <m:ctrlPr>
+                    <w:rPr>
+                      <w:rFonts w:ascii="Cambria Math" w:eastAsiaTheme="minorEastAsia" w:hAnsi="Cambria Math"/>
+                      <w:i/>
+                    </w:rPr>
+                  </m:ctrlPr>
+                </m:sSubPr>
+                <m:e>
+                  <m:r>
+                    <w:rPr>
+                      <w:rFonts w:ascii="Cambria Math" w:eastAsiaTheme="minorEastAsia" w:hAnsi="Cambria Math"/>
+                    </w:rPr>
+                    <m:t>c</m:t>
+                  </m:r>
+                </m:e>
+                <m:sub>
+                  <m:r>
+                    <w:rPr>
+                      <w:rFonts w:ascii="Cambria Math" w:eastAsiaTheme="minorEastAsia" w:hAnsi="Cambria Math"/>
+                    </w:rPr>
+                    <m:t>e</m:t>
+                  </m:r>
+                </m:sub>
+              </m:sSub>
+              <m:r>
+                <w:rPr>
+                  <w:rFonts w:ascii="Cambria Math" w:eastAsiaTheme="minorEastAsia" w:hAnsi="Cambria Math"/>
+                </w:rPr>
+                <m:t>&lt;1</m:t>
+              </m:r>
+            </m:e>
+          </m:d>
+        </m:oMath>
+      </m:oMathPara>
+    </w:p>
+    <w:p>
+      <w:pPr>
+        <w:jc w:val="center"/>
+        <w:rPr>
+          <w:rFonts w:eastAsiaTheme="minorEastAsia"/>
+        </w:rPr>
+      </w:pPr>
+      <w:r>
+        <w:rPr>
+          <w:rFonts w:eastAsiaTheme="minorEastAsia"/>
+        </w:rPr>
+        <w:t xml:space="preserve">where </w:t>
+      </w:r>
+      <m:oMath>
+        <m:r>
+          <w:rPr>
+            <w:rFonts w:ascii="Cambria Math" w:hAnsi="Cambria Math"/>
+          </w:rPr>
+          <m:t>e ∈</m:t>
+        </m:r>
+        <m:d>
+          <m:dPr>
+            <m:begChr m:val="{"/>
+            <m:endChr m:val="}"/>
+            <m:ctrlPr>
+              <w:rPr>
+                <w:rFonts w:ascii="Cambria Math" w:hAnsi="Cambria Math"/>
+                <w:i/>
+              </w:rPr>
+            </m:ctrlPr>
+          </m:dPr>
+          <m:e>
+            <m:r>
+              <w:rPr>
+                <w:rFonts w:ascii="Cambria Math" w:hAnsi="Cambria Math"/>
+              </w:rPr>
+              <m:t>Anger, Anticipation, Disgust, Fear, Joy, Sadness, Surprise, Trust</m:t>
+            </m:r>
+          </m:e>
+        </m:d>
+      </m:oMath>
+    </w:p>
+    <w:p>
+      <w:pPr>
+        <w:jc w:val="both"/>
+      </w:pPr>
+      <w:r>
+        <w:t xml:space="preserve">Labels </w:t>
+      </w:r>
+      <w:r>
+        <w:t xml:space="preserve">are </w:t>
+      </w:r>
+    </w:p>
+    <w:p>
+      <w:pPr>
+        <w:jc w:val="both"/>
+      </w:pPr>
+    </w:p>
+    <w:p>
+      <w:pPr>
+        <w:jc w:val="both"/>
+      </w:pPr>
+    </w:p>
+    <w:p>
+      <w:pPr>
+        <w:jc w:val="both"/>
+      </w:pPr>
+      <w:r>
+        <w:t xml:space="preserve"> Reported values can be equated to weighted affinities to emotions, or additionally it is reasonable to equate these values probabilities that a given emotion is the primary emotion associated with the emoji:</w:t>
+      </w:r>
+    </w:p>
+    <w:p>
+      <w:r>
+        <w:t>Sentiment labels</w:t>
+      </w:r>
+      <w:r>
+        <w:t xml:space="preserve"> </w:t>
+      </w:r>
+      <w:r>
+        <w:rPr>
+          <w:i/>
+          <w:iCs/>
+        </w:rPr>
+        <w:t>c</w:t>
+      </w:r>
+      <w:r>
+        <w:t xml:space="preserve">, </w:t>
+      </w:r>
+      <w:r>
+        <w:t>consist of</w:t>
+      </w:r>
+      <w:r>
+        <w:t xml:space="preserve"> </w:t>
+      </w:r>
+      <w:r>
+        <w:t>continuous</w:t>
+      </w:r>
+      <w:r>
+        <w:t xml:space="preserve"> values</w:t>
+      </w:r>
+      <w:r>
+        <w:t xml:space="preserve"> </w:t>
+      </w:r>
+      <w:r>
+        <w:t xml:space="preserve">representing affinity of the emoji to each emotion in set </w:t>
+      </w:r>
+      <w:r>
+        <w:rPr>
+          <w:i/>
+          <w:iCs/>
+        </w:rPr>
+        <w:t>e</w:t>
+      </w:r>
+      <w:r>
+        <w:t>.</w:t>
+      </w:r>
+    </w:p>
+    <w:p>
+      <w:pPr>
+        <w:rPr>
+          <w:rFonts w:eastAsiaTheme="minorEastAsia"/>
+        </w:rPr>
+      </w:pPr>
+      <m:oMathPara>
+        <m:oMath>
+          <m:d>
+            <m:dPr>
+              <m:begChr m:val="{"/>
+              <m:endChr m:val="}"/>
+              <m:ctrlPr>
+                <w:rPr>
+                  <w:rFonts w:ascii="Cambria Math" w:hAnsi="Cambria Math"/>
+                  <w:i/>
+                </w:rPr>
+              </m:ctrlPr>
+            </m:dPr>
+            <m:e>
+              <m:r>
+                <w:rPr>
+                  <w:rFonts w:ascii="Cambria Math" w:eastAsiaTheme="minorEastAsia" w:hAnsi="Cambria Math"/>
+                </w:rPr>
+                <m:t xml:space="preserve">0 &lt; </m:t>
+              </m:r>
+              <m:sSub>
+                <m:sSubPr>
+                  <m:ctrlPr>
+                    <w:rPr>
+                      <w:rFonts w:ascii="Cambria Math" w:eastAsiaTheme="minorEastAsia" w:hAnsi="Cambria Math"/>
+                      <w:i/>
+                    </w:rPr>
+                  </m:ctrlPr>
+                </m:sSubPr>
+                <m:e>
+                  <m:r>
+                    <w:rPr>
+                      <w:rFonts w:ascii="Cambria Math" w:eastAsiaTheme="minorEastAsia" w:hAnsi="Cambria Math"/>
+                    </w:rPr>
+                    <m:t>c</m:t>
+                  </m:r>
+                </m:e>
+                <m:sub>
+                  <m:r>
+                    <w:rPr>
+                      <w:rFonts w:ascii="Cambria Math" w:eastAsiaTheme="minorEastAsia" w:hAnsi="Cambria Math"/>
+                    </w:rPr>
+                    <m:t>e</m:t>
+                  </m:r>
+                </m:sub>
+              </m:sSub>
+              <m:r>
+                <w:rPr>
+                  <w:rFonts w:ascii="Cambria Math" w:eastAsiaTheme="minorEastAsia" w:hAnsi="Cambria Math"/>
+                </w:rPr>
+                <m:t>&lt;1</m:t>
+              </m:r>
+            </m:e>
+          </m:d>
+        </m:oMath>
+      </m:oMathPara>
+    </w:p>
+    <w:p>
+      <w:pPr>
+        <w:jc w:val="center"/>
+        <w:rPr>
+          <w:rFonts w:eastAsiaTheme="minorEastAsia"/>
+        </w:rPr>
+      </w:pPr>
+      <w:r>
+        <w:rPr>
+          <w:rFonts w:eastAsiaTheme="minorEastAsia"/>
+        </w:rPr>
+        <w:t xml:space="preserve">where </w:t>
+      </w:r>
+      <m:oMath>
+        <m:r>
+          <w:rPr>
+            <w:rFonts w:ascii="Cambria Math" w:hAnsi="Cambria Math"/>
+          </w:rPr>
+          <m:t>e</m:t>
+        </m:r>
+        <m:r>
+          <w:rPr>
+            <w:rFonts w:ascii="Cambria Math" w:hAnsi="Cambria Math"/>
+          </w:rPr>
+          <m:t xml:space="preserve"> ∈</m:t>
+        </m:r>
+        <m:d>
+          <m:dPr>
+            <m:begChr m:val="{"/>
+            <m:endChr m:val="}"/>
+            <m:ctrlPr>
+              <w:rPr>
+                <w:rFonts w:ascii="Cambria Math" w:hAnsi="Cambria Math"/>
+                <w:i/>
+              </w:rPr>
+            </m:ctrlPr>
+          </m:dPr>
+          <m:e>
+            <m:r>
+              <w:rPr>
+                <w:rFonts w:ascii="Cambria Math" w:hAnsi="Cambria Math"/>
+              </w:rPr>
+              <m:t>Anger, Anticipation, Disgust, Fear, Joy, Sadness, Surprise, Trust</m:t>
+            </m:r>
+          </m:e>
+        </m:d>
+      </m:oMath>
     </w:p>
     <w:p>
       <w:pPr>
@@ -939,13 +1274,7 @@
         <w:rPr>
           <w:rFonts w:eastAsiaTheme="minorEastAsia"/>
         </w:rPr>
-        <w:t>Additionally,</w:t>
-      </w:r>
-      <w:r>
-        <w:rPr>
-          <w:rFonts w:eastAsiaTheme="minorEastAsia"/>
-        </w:rPr>
-        <w:t xml:space="preserve"> where </w:t>
+        <w:t xml:space="preserve">Additionally, where </w:t>
       </w:r>
       <w:r>
         <w:rPr>
@@ -959,13 +1288,7 @@
         <w:rPr>
           <w:rFonts w:eastAsiaTheme="minorEastAsia"/>
         </w:rPr>
-        <w:t xml:space="preserve"> is small averages</w:t>
-      </w:r>
-      <w:r>
-        <w:rPr>
-          <w:rFonts w:eastAsiaTheme="minorEastAsia"/>
-        </w:rPr>
-        <w:t xml:space="preserve"> are increasingly subject to skew. </w:t>
+        <w:t xml:space="preserve"> is small averages are increasingly subject to skew. </w:t>
       </w:r>
       <w:r>
         <w:rPr>
@@ -1512,7 +1835,6 @@
         <w:rPr>
           <w:rFonts w:eastAsiaTheme="minorEastAsia"/>
         </w:rPr>
-        <w:lastRenderedPageBreak/>
         <w:t>This approach aims to acknowledge the varying perceptions of emoji sentiment, dependent upon an individuals’ personal usage, while</w:t>
       </w:r>
       <w:r>

</xml_diff>